<commit_message>
Documentation with test classes
</commit_message>
<xml_diff>
--- a/Documentation/Movie Catalog System.docx
+++ b/Documentation/Movie Catalog System.docx
@@ -223,206 +223,282 @@
           <w:sz w:val="24"/>
           <w:szCs w:val="24"/>
         </w:rPr>
-        <w:t>Retrieve movies based on various filters (e.g., by director, rating, etc.).</w:t>
-      </w:r>
-    </w:p>
-    <w:p>
-      <w:pPr>
-        <w:pStyle w:val="9"/>
-        <w:keepNext w:val="0"/>
-        <w:keepLines w:val="0"/>
-        <w:widowControl/>
-        <w:suppressLineNumbers w:val="0"/>
-        <w:rPr>
-          <w:rFonts w:hint="default" w:ascii="Times New Roman" w:hAnsi="Times New Roman" w:cs="Times New Roman"/>
-          <w:sz w:val="24"/>
-          <w:szCs w:val="24"/>
-        </w:rPr>
-      </w:pPr>
-      <w:r>
-        <w:rPr>
-          <w:rFonts w:hint="default" w:ascii="Times New Roman" w:hAnsi="Times New Roman" w:cs="Times New Roman"/>
-          <w:sz w:val="24"/>
-          <w:szCs w:val="24"/>
-        </w:rPr>
-        <w:t>Support pagination for movie lists.</w:t>
-      </w:r>
-    </w:p>
-    <w:p>
-      <w:pPr>
-        <w:pStyle w:val="9"/>
-        <w:keepNext w:val="0"/>
-        <w:keepLines w:val="0"/>
-        <w:widowControl/>
-        <w:suppressLineNumbers w:val="0"/>
-        <w:rPr>
-          <w:rFonts w:hint="default" w:ascii="Times New Roman" w:hAnsi="Times New Roman" w:cs="Times New Roman"/>
-          <w:sz w:val="24"/>
-          <w:szCs w:val="24"/>
-        </w:rPr>
-      </w:pPr>
-      <w:r>
-        <w:rPr>
-          <w:rFonts w:hint="default" w:ascii="Times New Roman" w:hAnsi="Times New Roman" w:cs="Times New Roman"/>
-          <w:sz w:val="24"/>
-          <w:szCs w:val="24"/>
-        </w:rPr>
-        <w:t xml:space="preserve">The system's backend is implemented using Java and Spring Boot, utilizing RESTful services to handle the various operations on the entities. The data is transferred through Data Transfer Objects (DTOs) such as </w:t>
-      </w:r>
-      <w:r>
-        <w:rPr>
-          <w:rStyle w:val="8"/>
-          <w:rFonts w:hint="default" w:ascii="Times New Roman" w:hAnsi="Times New Roman" w:cs="Times New Roman"/>
-          <w:sz w:val="24"/>
-          <w:szCs w:val="24"/>
-        </w:rPr>
-        <w:t>MovieDTO</w:t>
-      </w:r>
-      <w:r>
-        <w:rPr>
-          <w:rFonts w:hint="default" w:ascii="Times New Roman" w:hAnsi="Times New Roman" w:cs="Times New Roman"/>
-          <w:sz w:val="24"/>
-          <w:szCs w:val="24"/>
-        </w:rPr>
-        <w:t xml:space="preserve">, </w:t>
-      </w:r>
-      <w:r>
-        <w:rPr>
-          <w:rStyle w:val="8"/>
-          <w:rFonts w:hint="default" w:ascii="Times New Roman" w:hAnsi="Times New Roman" w:cs="Times New Roman"/>
-          <w:sz w:val="24"/>
-          <w:szCs w:val="24"/>
-        </w:rPr>
-        <w:t>DirectorDTO</w:t>
-      </w:r>
-      <w:r>
-        <w:rPr>
-          <w:rFonts w:hint="default" w:ascii="Times New Roman" w:hAnsi="Times New Roman" w:cs="Times New Roman"/>
-          <w:sz w:val="24"/>
-          <w:szCs w:val="24"/>
-        </w:rPr>
-        <w:t xml:space="preserve">, and </w:t>
-      </w:r>
-      <w:r>
-        <w:rPr>
-          <w:rStyle w:val="8"/>
-          <w:rFonts w:hint="default" w:ascii="Times New Roman" w:hAnsi="Times New Roman" w:cs="Times New Roman"/>
-          <w:sz w:val="24"/>
-          <w:szCs w:val="24"/>
-        </w:rPr>
-        <w:t>RatingDTO</w:t>
-      </w:r>
-      <w:r>
-        <w:rPr>
-          <w:rFonts w:hint="default" w:ascii="Times New Roman" w:hAnsi="Times New Roman" w:cs="Times New Roman"/>
-          <w:sz w:val="24"/>
-          <w:szCs w:val="24"/>
-        </w:rPr>
-        <w:t>.</w:t>
-      </w:r>
-    </w:p>
-    <w:p>
-      <w:pPr>
-        <w:pStyle w:val="3"/>
-        <w:keepNext w:val="0"/>
-        <w:keepLines w:val="0"/>
-        <w:widowControl/>
-        <w:suppressLineNumbers w:val="0"/>
-        <w:rPr>
-          <w:rFonts w:hint="default" w:ascii="Times New Roman" w:hAnsi="Times New Roman" w:cs="Times New Roman"/>
-        </w:rPr>
-      </w:pPr>
-      <w:r>
-        <w:rPr>
-          <w:rStyle w:val="10"/>
-          <w:rFonts w:hint="default" w:ascii="Times New Roman" w:hAnsi="Times New Roman" w:cs="Times New Roman"/>
-          <w:b/>
-          <w:bCs/>
-        </w:rPr>
-        <w:t>3. Key Components and Responsibilities</w:t>
-      </w:r>
-    </w:p>
-    <w:p>
-      <w:pPr>
-        <w:pStyle w:val="4"/>
-        <w:keepNext w:val="0"/>
-        <w:keepLines w:val="0"/>
-        <w:widowControl/>
-        <w:suppressLineNumbers w:val="0"/>
-        <w:rPr>
-          <w:rStyle w:val="10"/>
-          <w:rFonts w:hint="default" w:ascii="Times New Roman" w:hAnsi="Times New Roman" w:cs="Times New Roman"/>
-          <w:b/>
-          <w:bCs/>
-        </w:rPr>
-      </w:pPr>
-      <w:r>
-        <w:rPr>
-          <w:rStyle w:val="10"/>
-          <w:rFonts w:hint="default" w:ascii="Times New Roman" w:hAnsi="Times New Roman" w:cs="Times New Roman"/>
-          <w:b/>
-          <w:bCs/>
-        </w:rPr>
-        <w:t>3.1 Movie Management</w:t>
-      </w:r>
-    </w:p>
-    <w:p>
-      <w:pPr>
-        <w:pStyle w:val="4"/>
-        <w:keepNext w:val="0"/>
-        <w:keepLines w:val="0"/>
-        <w:widowControl/>
-        <w:suppressLineNumbers w:val="0"/>
-        <w:rPr>
-          <w:rFonts w:hint="default" w:ascii="Times New Roman" w:hAnsi="Times New Roman" w:cs="Times New Roman"/>
-        </w:rPr>
-      </w:pPr>
-      <w:r>
-        <w:rPr>
-          <w:rStyle w:val="10"/>
-          <w:rFonts w:hint="default" w:ascii="Times New Roman" w:hAnsi="Times New Roman" w:cs="Times New Roman"/>
-          <w:b/>
-          <w:bCs/>
-        </w:rPr>
-        <w:t>3.2 Director Management</w:t>
-      </w:r>
-    </w:p>
-    <w:p>
-      <w:pPr>
-        <w:pStyle w:val="4"/>
-        <w:keepNext w:val="0"/>
-        <w:keepLines w:val="0"/>
-        <w:widowControl/>
-        <w:suppressLineNumbers w:val="0"/>
-        <w:rPr>
-          <w:rFonts w:hint="default" w:ascii="Times New Roman" w:hAnsi="Times New Roman" w:cs="Times New Roman"/>
-        </w:rPr>
-      </w:pPr>
-      <w:r>
-        <w:rPr>
-          <w:rStyle w:val="10"/>
-          <w:rFonts w:hint="default" w:ascii="Times New Roman" w:hAnsi="Times New Roman" w:cs="Times New Roman"/>
-          <w:b/>
-          <w:bCs/>
-        </w:rPr>
-        <w:t>3.3 Rating Management</w:t>
-      </w:r>
-    </w:p>
-    <w:p>
-      <w:pPr>
-        <w:pStyle w:val="3"/>
-        <w:keepNext w:val="0"/>
-        <w:keepLines w:val="0"/>
-        <w:widowControl/>
-        <w:suppressLineNumbers w:val="0"/>
-        <w:rPr>
-          <w:rFonts w:hint="default" w:ascii="Times New Roman" w:hAnsi="Times New Roman" w:cs="Times New Roman"/>
-        </w:rPr>
-      </w:pPr>
+        <w:t>Retriev</w:t>
+      </w:r>
       <w:bookmarkStart w:id="0" w:name="_GoBack"/>
       <w:bookmarkEnd w:id="0"/>
       <w:r>
         <w:rPr>
+          <w:rFonts w:hint="default" w:ascii="Times New Roman" w:hAnsi="Times New Roman" w:cs="Times New Roman"/>
+          <w:sz w:val="24"/>
+          <w:szCs w:val="24"/>
+        </w:rPr>
+        <w:t>e movies based on various filters (e.g., by director, rating, etc.).</w:t>
+      </w:r>
+    </w:p>
+    <w:p>
+      <w:pPr>
+        <w:pStyle w:val="9"/>
+        <w:keepNext w:val="0"/>
+        <w:keepLines w:val="0"/>
+        <w:widowControl/>
+        <w:suppressLineNumbers w:val="0"/>
+        <w:rPr>
+          <w:rFonts w:hint="default" w:ascii="Times New Roman" w:hAnsi="Times New Roman" w:cs="Times New Roman"/>
+          <w:sz w:val="24"/>
+          <w:szCs w:val="24"/>
+        </w:rPr>
+      </w:pPr>
+      <w:r>
+        <w:rPr>
+          <w:rFonts w:hint="default" w:ascii="Times New Roman" w:hAnsi="Times New Roman" w:cs="Times New Roman"/>
+          <w:sz w:val="24"/>
+          <w:szCs w:val="24"/>
+        </w:rPr>
+        <w:t>Support pagination for movie lists.</w:t>
+      </w:r>
+    </w:p>
+    <w:p>
+      <w:pPr>
+        <w:pStyle w:val="9"/>
+        <w:keepNext w:val="0"/>
+        <w:keepLines w:val="0"/>
+        <w:widowControl/>
+        <w:suppressLineNumbers w:val="0"/>
+        <w:rPr>
+          <w:rFonts w:hint="default" w:ascii="Times New Roman" w:hAnsi="Times New Roman" w:cs="Times New Roman"/>
+          <w:sz w:val="24"/>
+          <w:szCs w:val="24"/>
+        </w:rPr>
+      </w:pPr>
+      <w:r>
+        <w:rPr>
+          <w:rFonts w:hint="default" w:ascii="Times New Roman" w:hAnsi="Times New Roman" w:cs="Times New Roman"/>
+          <w:sz w:val="24"/>
+          <w:szCs w:val="24"/>
+        </w:rPr>
+        <w:t xml:space="preserve">The system's backend is implemented using Java and Spring Boot, utilizing RESTful services to handle the various operations on the entities. The data is transferred through Data Transfer Objects (DTOs) such as </w:t>
+      </w:r>
+      <w:r>
+        <w:rPr>
+          <w:rStyle w:val="8"/>
+          <w:rFonts w:hint="default" w:ascii="Times New Roman" w:hAnsi="Times New Roman" w:cs="Times New Roman"/>
+          <w:sz w:val="24"/>
+          <w:szCs w:val="24"/>
+        </w:rPr>
+        <w:t>MovieDTO</w:t>
+      </w:r>
+      <w:r>
+        <w:rPr>
+          <w:rFonts w:hint="default" w:ascii="Times New Roman" w:hAnsi="Times New Roman" w:cs="Times New Roman"/>
+          <w:sz w:val="24"/>
+          <w:szCs w:val="24"/>
+        </w:rPr>
+        <w:t xml:space="preserve">, </w:t>
+      </w:r>
+      <w:r>
+        <w:rPr>
+          <w:rStyle w:val="8"/>
+          <w:rFonts w:hint="default" w:ascii="Times New Roman" w:hAnsi="Times New Roman" w:cs="Times New Roman"/>
+          <w:sz w:val="24"/>
+          <w:szCs w:val="24"/>
+        </w:rPr>
+        <w:t>DirectorDTO</w:t>
+      </w:r>
+      <w:r>
+        <w:rPr>
+          <w:rFonts w:hint="default" w:ascii="Times New Roman" w:hAnsi="Times New Roman" w:cs="Times New Roman"/>
+          <w:sz w:val="24"/>
+          <w:szCs w:val="24"/>
+        </w:rPr>
+        <w:t xml:space="preserve">, and </w:t>
+      </w:r>
+      <w:r>
+        <w:rPr>
+          <w:rStyle w:val="8"/>
+          <w:rFonts w:hint="default" w:ascii="Times New Roman" w:hAnsi="Times New Roman" w:cs="Times New Roman"/>
+          <w:sz w:val="24"/>
+          <w:szCs w:val="24"/>
+        </w:rPr>
+        <w:t>RatingDTO</w:t>
+      </w:r>
+      <w:r>
+        <w:rPr>
+          <w:rFonts w:hint="default" w:ascii="Times New Roman" w:hAnsi="Times New Roman" w:cs="Times New Roman"/>
+          <w:sz w:val="24"/>
+          <w:szCs w:val="24"/>
+        </w:rPr>
+        <w:t>.</w:t>
+      </w:r>
+    </w:p>
+    <w:p>
+      <w:pPr>
+        <w:pStyle w:val="3"/>
+        <w:keepNext w:val="0"/>
+        <w:keepLines w:val="0"/>
+        <w:widowControl/>
+        <w:suppressLineNumbers w:val="0"/>
+        <w:rPr>
+          <w:rFonts w:hint="default" w:ascii="Times New Roman" w:hAnsi="Times New Roman" w:cs="Times New Roman"/>
+        </w:rPr>
+      </w:pPr>
+      <w:r>
+        <w:rPr>
+          <w:rStyle w:val="10"/>
+          <w:rFonts w:hint="default" w:ascii="Times New Roman" w:hAnsi="Times New Roman" w:cs="Times New Roman"/>
+          <w:b/>
+          <w:bCs/>
+        </w:rPr>
+        <w:t>3. Key Components and Responsibilities</w:t>
+      </w:r>
+    </w:p>
+    <w:p>
+      <w:pPr>
+        <w:pStyle w:val="4"/>
+        <w:keepNext w:val="0"/>
+        <w:keepLines w:val="0"/>
+        <w:widowControl/>
+        <w:suppressLineNumbers w:val="0"/>
+        <w:rPr>
+          <w:rStyle w:val="10"/>
+          <w:rFonts w:hint="default" w:ascii="Times New Roman" w:hAnsi="Times New Roman" w:cs="Times New Roman"/>
+          <w:b/>
+          <w:bCs/>
+        </w:rPr>
+      </w:pPr>
+      <w:r>
+        <w:rPr>
+          <w:rStyle w:val="10"/>
+          <w:rFonts w:hint="default" w:ascii="Times New Roman" w:hAnsi="Times New Roman" w:cs="Times New Roman"/>
+          <w:b/>
+          <w:bCs/>
+        </w:rPr>
+        <w:t>3.1 Movie Management</w:t>
+      </w:r>
+    </w:p>
+    <w:p>
+      <w:pPr>
+        <w:rPr>
+          <w:rFonts w:hint="default"/>
+        </w:rPr>
+      </w:pPr>
+      <w:r>
+        <w:rPr>
+          <w:rFonts w:hint="default" w:ascii="Times New Roman" w:hAnsi="Times New Roman" w:eastAsia="SimSun" w:cs="Times New Roman"/>
+          <w:sz w:val="24"/>
+          <w:szCs w:val="24"/>
+        </w:rPr>
+        <w:t>Handles operations related to movies, including creating, updating, retrieving, listing, and deleting movie records</w:t>
+      </w:r>
+      <w:r>
+        <w:rPr>
+          <w:rFonts w:hint="default" w:ascii="Times New Roman" w:hAnsi="Times New Roman" w:eastAsia="SimSun" w:cs="Times New Roman"/>
+          <w:sz w:val="24"/>
+          <w:szCs w:val="24"/>
+          <w:lang w:val="en-US"/>
+        </w:rPr>
+        <w:t xml:space="preserve"> along with facility to fetch movies by director and search movies with rating threshold</w:t>
+      </w:r>
+      <w:r>
+        <w:rPr>
+          <w:rFonts w:hint="default" w:ascii="Times New Roman" w:hAnsi="Times New Roman" w:eastAsia="SimSun" w:cs="Times New Roman"/>
+          <w:sz w:val="24"/>
+          <w:szCs w:val="24"/>
+        </w:rPr>
+        <w:t>. Each movie is associated with a director and may have ratings.</w:t>
+      </w:r>
+    </w:p>
+    <w:p>
+      <w:pPr>
+        <w:pStyle w:val="4"/>
+        <w:keepNext w:val="0"/>
+        <w:keepLines w:val="0"/>
+        <w:widowControl/>
+        <w:suppressLineNumbers w:val="0"/>
+        <w:rPr>
+          <w:rStyle w:val="10"/>
+          <w:rFonts w:hint="default" w:ascii="Times New Roman" w:hAnsi="Times New Roman" w:cs="Times New Roman"/>
+          <w:b/>
+          <w:bCs/>
+        </w:rPr>
+      </w:pPr>
+      <w:r>
+        <w:rPr>
+          <w:rStyle w:val="10"/>
+          <w:rFonts w:hint="default" w:ascii="Times New Roman" w:hAnsi="Times New Roman" w:cs="Times New Roman"/>
+          <w:b/>
+          <w:bCs/>
+        </w:rPr>
+        <w:t>3.2 Director Management</w:t>
+      </w:r>
+    </w:p>
+    <w:p>
+      <w:pPr>
+        <w:rPr>
+          <w:rFonts w:hint="default" w:ascii="Times New Roman" w:hAnsi="Times New Roman" w:cs="Times New Roman"/>
+        </w:rPr>
+      </w:pPr>
+      <w:r>
+        <w:rPr>
+          <w:rFonts w:hint="default" w:ascii="Times New Roman" w:hAnsi="Times New Roman" w:eastAsia="SimSun" w:cs="Times New Roman"/>
+          <w:sz w:val="24"/>
+          <w:szCs w:val="24"/>
+        </w:rPr>
+        <w:t>Manages director data by providing endpoints to add, update, retrieve, list, and delete directors. Directors are linked to one or more movies.</w:t>
+      </w:r>
+    </w:p>
+    <w:p>
+      <w:pPr>
+        <w:pStyle w:val="4"/>
+        <w:keepNext w:val="0"/>
+        <w:keepLines w:val="0"/>
+        <w:widowControl/>
+        <w:suppressLineNumbers w:val="0"/>
+        <w:rPr>
+          <w:rStyle w:val="10"/>
+          <w:rFonts w:hint="default" w:ascii="Times New Roman" w:hAnsi="Times New Roman" w:cs="Times New Roman"/>
+          <w:b/>
+          <w:bCs/>
+        </w:rPr>
+      </w:pPr>
+      <w:r>
+        <w:rPr>
+          <w:rStyle w:val="10"/>
+          <w:rFonts w:hint="default" w:ascii="Times New Roman" w:hAnsi="Times New Roman" w:cs="Times New Roman"/>
+          <w:b/>
+          <w:bCs/>
+        </w:rPr>
+        <w:t>3.3 Rating Management</w:t>
+      </w:r>
+    </w:p>
+    <w:p>
+      <w:pPr>
+        <w:rPr>
+          <w:rFonts w:hint="default" w:ascii="Times New Roman" w:hAnsi="Times New Roman" w:cs="Times New Roman"/>
+        </w:rPr>
+      </w:pPr>
+      <w:r>
+        <w:rPr>
+          <w:rFonts w:hint="default" w:ascii="Times New Roman" w:hAnsi="Times New Roman" w:eastAsia="SimSun" w:cs="Times New Roman"/>
+          <w:sz w:val="24"/>
+          <w:szCs w:val="24"/>
+        </w:rPr>
+        <w:t>Enables users to rate movies by submitting a score and optional review. Supports full CRUD operations for ratings, tied to specific movies.</w:t>
+      </w:r>
+    </w:p>
+    <w:p>
+      <w:pPr>
+        <w:pStyle w:val="3"/>
+        <w:keepNext w:val="0"/>
+        <w:keepLines w:val="0"/>
+        <w:widowControl/>
+        <w:suppressLineNumbers w:val="0"/>
+        <w:rPr>
+          <w:rFonts w:hint="default" w:ascii="Times New Roman" w:hAnsi="Times New Roman" w:cs="Times New Roman"/>
+        </w:rPr>
+      </w:pPr>
+      <w:r>
+        <w:rPr>
           <w:rStyle w:val="10"/>
           <w:rFonts w:hint="default" w:ascii="Times New Roman" w:hAnsi="Times New Roman" w:cs="Times New Roman"/>
           <w:b/>
@@ -761,6 +837,163 @@
           <w:lang w:val="en-US"/>
         </w:rPr>
         <w:t xml:space="preserve"> with custom/generic message so system does not leak any stack trace.</w:t>
+      </w:r>
+    </w:p>
+    <w:p>
+      <w:pPr>
+        <w:pStyle w:val="9"/>
+        <w:keepNext w:val="0"/>
+        <w:keepLines w:val="0"/>
+        <w:widowControl/>
+        <w:suppressLineNumbers w:val="0"/>
+      </w:pPr>
+      <w:r>
+        <w:t xml:space="preserve">Here is comprehensive documentation for the three classes involved in your unit test setup: </w:t>
+      </w:r>
+      <w:r>
+        <w:rPr>
+          <w:rStyle w:val="8"/>
+        </w:rPr>
+        <w:t>RatingControllerTest</w:t>
+      </w:r>
+      <w:r>
+        <w:t xml:space="preserve">, </w:t>
+      </w:r>
+      <w:r>
+        <w:rPr>
+          <w:rStyle w:val="8"/>
+        </w:rPr>
+        <w:t>RatingController</w:t>
+      </w:r>
+      <w:r>
+        <w:t xml:space="preserve">, and </w:t>
+      </w:r>
+      <w:r>
+        <w:rPr>
+          <w:rStyle w:val="8"/>
+        </w:rPr>
+        <w:t>RatingDTO</w:t>
+      </w:r>
+      <w:r>
+        <w:t>. This documentation explains their roles in test coverage, their responsibilities, and how they interconnect.</w:t>
+      </w:r>
+    </w:p>
+    <w:p>
+      <w:pPr>
+        <w:pStyle w:val="9"/>
+        <w:keepNext w:val="0"/>
+        <w:keepLines w:val="0"/>
+        <w:widowControl/>
+        <w:numPr>
+          <w:ilvl w:val="0"/>
+          <w:numId w:val="1"/>
+        </w:numPr>
+        <w:suppressLineNumbers w:val="0"/>
+        <w:rPr>
+          <w:rStyle w:val="10"/>
+          <w:rFonts w:hint="default" w:ascii="Times New Roman" w:hAnsi="Times New Roman" w:cs="Times New Roman"/>
+          <w:b/>
+          <w:bCs/>
+          <w:sz w:val="36"/>
+          <w:szCs w:val="36"/>
+          <w:lang w:val="en-US"/>
+        </w:rPr>
+      </w:pPr>
+      <w:r>
+        <w:rPr>
+          <w:rStyle w:val="10"/>
+          <w:rFonts w:hint="default" w:ascii="Times New Roman" w:hAnsi="Times New Roman" w:cs="Times New Roman"/>
+          <w:b/>
+          <w:bCs/>
+          <w:sz w:val="36"/>
+          <w:szCs w:val="36"/>
+          <w:lang w:val="en-US"/>
+        </w:rPr>
+        <w:t>Controller and it’s API with Test Coverage</w:t>
+      </w:r>
+    </w:p>
+    <w:p>
+      <w:pPr>
+        <w:pStyle w:val="9"/>
+        <w:keepNext w:val="0"/>
+        <w:keepLines w:val="0"/>
+        <w:widowControl/>
+        <w:suppressLineNumbers w:val="0"/>
+        <w:rPr>
+          <w:rFonts w:hint="default" w:ascii="Times New Roman" w:hAnsi="Times New Roman" w:cs="Times New Roman"/>
+          <w:b/>
+          <w:bCs/>
+          <w:sz w:val="24"/>
+          <w:szCs w:val="24"/>
+          <w:lang w:val="en-US"/>
+        </w:rPr>
+      </w:pPr>
+      <w:r>
+        <w:rPr>
+          <w:rFonts w:hint="default" w:ascii="Times New Roman" w:hAnsi="Times New Roman" w:cs="Times New Roman"/>
+          <w:b/>
+          <w:bCs/>
+          <w:sz w:val="24"/>
+          <w:szCs w:val="24"/>
+          <w:lang w:val="en-US"/>
+        </w:rPr>
+        <w:t>Movie</w:t>
+      </w:r>
+    </w:p>
+    <w:p>
+      <w:pPr>
+        <w:pStyle w:val="9"/>
+        <w:keepNext w:val="0"/>
+        <w:keepLines w:val="0"/>
+        <w:widowControl/>
+        <w:suppressLineNumbers w:val="0"/>
+        <w:rPr>
+          <w:rFonts w:hint="default" w:ascii="Times New Roman" w:hAnsi="Times New Roman" w:cs="Times New Roman"/>
+          <w:b/>
+          <w:bCs/>
+          <w:sz w:val="24"/>
+          <w:szCs w:val="24"/>
+          <w:lang w:val="en-US"/>
+        </w:rPr>
+      </w:pPr>
+      <w:r>
+        <w:rPr>
+          <w:rFonts w:hint="default" w:ascii="Times New Roman" w:hAnsi="Times New Roman" w:cs="Times New Roman"/>
+          <w:b/>
+          <w:bCs/>
+          <w:sz w:val="24"/>
+          <w:szCs w:val="24"/>
+          <w:lang w:val="en-US"/>
+        </w:rPr>
+        <w:t>Director</w:t>
+      </w:r>
+    </w:p>
+    <w:p>
+      <w:pPr>
+        <w:pStyle w:val="9"/>
+        <w:keepNext w:val="0"/>
+        <w:keepLines w:val="0"/>
+        <w:widowControl/>
+        <w:suppressLineNumbers w:val="0"/>
+        <w:rPr>
+          <w:rFonts w:hint="default" w:ascii="Times New Roman" w:hAnsi="Times New Roman" w:cs="Times New Roman"/>
+          <w:b/>
+          <w:bCs/>
+          <w:sz w:val="24"/>
+          <w:szCs w:val="24"/>
+          <w:lang w:val="en-US"/>
+        </w:rPr>
+      </w:pPr>
+      <w:r>
+        <w:rPr>
+          <w:rFonts w:hint="default" w:ascii="Times New Roman" w:hAnsi="Times New Roman" w:cs="Times New Roman"/>
+          <w:b/>
+          <w:bCs/>
+          <w:sz w:val="24"/>
+          <w:szCs w:val="24"/>
+          <w:lang w:val="en-US"/>
+        </w:rPr>
+        <w:t>Rating</w:t>
       </w:r>
     </w:p>
     <w:p>
@@ -848,6 +1081,26 @@
     </w:sectPr>
   </w:body>
 </w:document>
+</file>
+
+<file path=word/numbering.xml><?xml version="1.0" encoding="utf-8"?>
+<w:numbering xmlns:wpc="http://schemas.microsoft.com/office/word/2010/wordprocessingCanvas" xmlns:mc="http://schemas.openxmlformats.org/markup-compatibility/2006" xmlns:o="urn:schemas-microsoft-com:office:office" xmlns:r="http://schemas.openxmlformats.org/officeDocument/2006/relationships" xmlns:m="http://schemas.openxmlformats.org/officeDocument/2006/math" xmlns:v="urn:schemas-microsoft-com:vml" xmlns:wp14="http://schemas.microsoft.com/office/word/2010/wordprocessingDrawing" xmlns:wp="http://schemas.openxmlformats.org/drawingml/2006/wordprocessingDrawing" xmlns:w10="urn:schemas-microsoft-com:office:word" xmlns:w="http://schemas.openxmlformats.org/wordprocessingml/2006/main" xmlns:w14="http://schemas.microsoft.com/office/word/2010/wordml" xmlns:wpg="http://schemas.microsoft.com/office/word/2010/wordprocessingGroup" xmlns:wpi="http://schemas.microsoft.com/office/word/2010/wordprocessingInk" xmlns:wne="http://schemas.microsoft.com/office/word/2006/wordml" xmlns:wps="http://schemas.microsoft.com/office/word/2010/wordprocessingShape" xmlns:wpsCustomData="http://www.wps.cn/officeDocument/2013/wpsCustomData" mc:Ignorable="w14 wp14">
+  <w:abstractNum w:abstractNumId="0">
+    <w:nsid w:val="7F18C920"/>
+    <w:multiLevelType w:val="singleLevel"/>
+    <w:tmpl w:val="7F18C920"/>
+    <w:lvl w:ilvl="0" w:tentative="0">
+      <w:start w:val="7"/>
+      <w:numFmt w:val="decimal"/>
+      <w:suff w:val="space"/>
+      <w:lvlText w:val="%1."/>
+      <w:lvlJc w:val="left"/>
+    </w:lvl>
+  </w:abstractNum>
+  <w:num w:numId="1">
+    <w:abstractNumId w:val="0"/>
+  </w:num>
+</w:numbering>
 </file>
 
 <file path=word/styles.xml><?xml version="1.0" encoding="utf-8"?>

</xml_diff>